<commit_message>
difference between specular and diffuse
</commit_message>
<xml_diff>
--- a/Math for Game Developer/Note.docx
+++ b/Math for Game Developer/Note.docx
@@ -1361,11 +1361,6 @@
       </w:r>
     </w:p>
     <w:p>
-      <w:pPr>
-        <w:rPr>
-          <w:rFonts w:hint="eastAsia"/>
-        </w:rPr>
-      </w:pPr>
       <w:r>
         <w:rPr>
           <w:noProof/>
@@ -1408,26 +1403,14 @@
         </w:drawing>
       </w:r>
     </w:p>
+    <w:p/>
+    <w:p/>
     <w:p>
       <w:pPr>
         <w:rPr>
           <w:rFonts w:hint="eastAsia"/>
         </w:rPr>
       </w:pPr>
-    </w:p>
-    <w:p>
-      <w:pPr>
-        <w:rPr>
-          <w:rFonts w:hint="eastAsia"/>
-        </w:rPr>
-      </w:pPr>
-    </w:p>
-    <w:p>
-      <w:pPr>
-        <w:rPr>
-          <w:rFonts w:hint="eastAsia"/>
-        </w:rPr>
-      </w:pPr>
       <w:r>
         <w:rPr>
           <w:rFonts w:hint="eastAsia"/>
@@ -1454,41 +1437,48 @@
       </w:r>
     </w:p>
     <w:p>
-      <w:pPr>
-        <w:rPr>
-          <w:rFonts w:hint="eastAsia"/>
-        </w:rPr>
-      </w:pPr>
-      <w:r>
-        <w:rPr>
-          <w:rFonts w:hint="eastAsia"/>
-        </w:rPr>
-        <w:t>It also can store a or c to a texture which like normal map.</w:t>
-      </w:r>
-    </w:p>
-    <w:p>
-      <w:pPr>
-        <w:rPr>
-          <w:rFonts w:hint="eastAsia"/>
-        </w:rPr>
-      </w:pPr>
-      <w:r>
-        <w:rPr>
-          <w:rFonts w:hint="eastAsia"/>
-        </w:rPr>
-        <w:t xml:space="preserve">Since it take high </w:t>
-      </w:r>
-      <w:r>
-        <w:t>calculator</w:t>
-      </w:r>
-      <w:r>
-        <w:rPr>
-          <w:rFonts w:hint="eastAsia"/>
-        </w:rPr>
-        <w:t xml:space="preserve"> spend, it find the other way to measure specular which I cannot understand.</w:t>
+      <w:r>
+        <w:rPr>
+          <w:rFonts w:hint="eastAsia"/>
+        </w:rPr>
+        <w:t xml:space="preserve">Specular is to </w:t>
+      </w:r>
+      <w:r>
+        <w:t>calculate</w:t>
+      </w:r>
+      <w:r>
+        <w:rPr>
+          <w:rFonts w:hint="eastAsia"/>
+        </w:rPr>
+        <w:t xml:space="preserve"> the angle between eye direction and reflection. While diffuse is to calculate the angle between the normal direction and the light direction.</w:t>
       </w:r>
       <w:bookmarkStart w:id="0" w:name="_GoBack"/>
       <w:bookmarkEnd w:id="0"/>
+    </w:p>
+    <w:p>
+      <w:r>
+        <w:rPr>
+          <w:rFonts w:hint="eastAsia"/>
+        </w:rPr>
+        <w:t>It also can store a or c to a texture which like normal map.</w:t>
+      </w:r>
+    </w:p>
+    <w:p>
+      <w:r>
+        <w:rPr>
+          <w:rFonts w:hint="eastAsia"/>
+        </w:rPr>
+        <w:t xml:space="preserve">Since it take high </w:t>
+      </w:r>
+      <w:r>
+        <w:t>calculator</w:t>
+      </w:r>
+      <w:r>
+        <w:rPr>
+          <w:rFonts w:hint="eastAsia"/>
+        </w:rPr>
+        <w:t xml:space="preserve"> spend, it find the other way to measure specular which I cannot understand.</w:t>
+      </w:r>
     </w:p>
     <w:p>
       <w:r>

</xml_diff>